<commit_message>
task-98: BNA button added, UserGuide updated.
</commit_message>
<xml_diff>
--- a/Documents/Installation Guide.docx
+++ b/Documents/Installation Guide.docx
@@ -93,94 +93,98 @@
         </w:rPr>
         <w:t>Test Case Management and Automation</w:t>
       </w:r>
+    </w:p>
+    <w:p>
+      <w:pPr>
+        <w:spacing w:after="160" w:line="360" w:lineRule="auto"/>
+        <w:jc w:val="center"/>
+      </w:pPr>
+      <w:r>
+        <w:rPr>
+          <w:b/>
+          <w:sz w:val="26"/>
+        </w:rPr>
+        <w:t>INSTALLATION GUIDE</w:t>
+      </w:r>
+    </w:p>
+    <w:p>
+      <w:pPr>
+        <w:spacing w:after="160" w:line="360" w:lineRule="auto"/>
+        <w:jc w:val="center"/>
+      </w:pPr>
+    </w:p>
+    <w:p>
+      <w:pPr>
+        <w:spacing w:after="160" w:line="360" w:lineRule="auto"/>
+        <w:jc w:val="center"/>
+      </w:pPr>
+    </w:p>
+    <w:p>
+      <w:pPr>
+        <w:spacing w:after="160" w:line="360" w:lineRule="auto"/>
+        <w:jc w:val="center"/>
+      </w:pPr>
+    </w:p>
+    <w:p>
+      <w:pPr>
+        <w:spacing w:after="160" w:line="360" w:lineRule="auto"/>
+        <w:jc w:val="center"/>
+      </w:pPr>
+    </w:p>
+    <w:p>
+      <w:pPr>
+        <w:spacing w:after="160" w:line="360" w:lineRule="auto"/>
+        <w:jc w:val="center"/>
+      </w:pPr>
+    </w:p>
+    <w:p>
+      <w:pPr>
+        <w:jc w:val="center"/>
+      </w:pPr>
+      <w:r>
+        <w:rPr>
+          <w:b/>
+        </w:rPr>
+        <w:t>Group Members</w:t>
+      </w:r>
+    </w:p>
+    <w:p>
+      <w:pPr>
+        <w:jc w:val="center"/>
+      </w:pPr>
+      <w:r>
+        <w:t>Artiom Tiurin</w:t>
+      </w:r>
+    </w:p>
+    <w:p>
+      <w:pPr>
+        <w:jc w:val="center"/>
+      </w:pPr>
+      <w:r>
+        <w:rPr>
+          <w:b/>
+        </w:rPr>
+        <w:t>Mentors</w:t>
+      </w:r>
+      <w:r>
+        <w:rPr>
+          <w:b/>
+        </w:rPr>
+        <w:br/>
+      </w:r>
+      <w:r>
+        <w:t>Tariq King</w:t>
+      </w:r>
+    </w:p>
+    <w:p>
+      <w:pPr>
+        <w:jc w:val="center"/>
+      </w:pPr>
+      <w:r>
+        <w:t>Justin Phillips</w:t>
+      </w:r>
       <w:bookmarkStart w:id="0" w:name="_GoBack"/>
       <w:bookmarkEnd w:id="0"/>
-    </w:p>
-    <w:p>
-      <w:pPr>
-        <w:spacing w:after="160" w:line="360" w:lineRule="auto"/>
-        <w:jc w:val="center"/>
-      </w:pPr>
-      <w:r>
-        <w:rPr>
-          <w:b/>
-          <w:sz w:val="26"/>
-        </w:rPr>
-        <w:t>INSTALLATION GUIDE</w:t>
-      </w:r>
-    </w:p>
-    <w:p>
-      <w:pPr>
-        <w:spacing w:after="160" w:line="360" w:lineRule="auto"/>
-        <w:jc w:val="center"/>
-      </w:pPr>
-    </w:p>
-    <w:p>
-      <w:pPr>
-        <w:spacing w:after="160" w:line="360" w:lineRule="auto"/>
-        <w:jc w:val="center"/>
-      </w:pPr>
-    </w:p>
-    <w:p>
-      <w:pPr>
-        <w:spacing w:after="160" w:line="360" w:lineRule="auto"/>
-        <w:jc w:val="center"/>
-      </w:pPr>
-    </w:p>
-    <w:p>
-      <w:pPr>
-        <w:spacing w:after="160" w:line="360" w:lineRule="auto"/>
-        <w:jc w:val="center"/>
-      </w:pPr>
-    </w:p>
-    <w:p>
-      <w:pPr>
-        <w:spacing w:after="160" w:line="360" w:lineRule="auto"/>
-        <w:jc w:val="center"/>
-      </w:pPr>
-    </w:p>
-    <w:p>
-      <w:pPr>
-        <w:jc w:val="center"/>
-      </w:pPr>
-      <w:r>
-        <w:rPr>
-          <w:b/>
-        </w:rPr>
-        <w:t>Group Members</w:t>
-      </w:r>
-    </w:p>
-    <w:p>
-      <w:pPr>
-        <w:jc w:val="center"/>
-      </w:pPr>
-      <w:r>
-        <w:t>Justin Phillips</w:t>
-      </w:r>
-      <w:r>
-        <w:br/>
-        <w:t>Karina Harfouche</w:t>
-      </w:r>
-    </w:p>
-    <w:p>
-      <w:pPr>
-        <w:jc w:val="center"/>
-      </w:pPr>
-      <w:r>
-        <w:rPr>
-          <w:b/>
-        </w:rPr>
-        <w:t>Mentors</w:t>
-      </w:r>
-      <w:r>
-        <w:rPr>
-          <w:b/>
-        </w:rPr>
-        <w:br/>
-      </w:r>
-      <w:r>
-        <w:t>Tariq King</w:t>
-      </w:r>
       <w:r>
         <w:br/>
         <w:t>Dionny Santiago</w:t>
@@ -217,6 +221,12 @@
     <w:p/>
     <w:sdt>
       <w:sdtPr>
+        <w:rPr>
+          <w:rFonts w:ascii="Arial" w:eastAsia="Arial" w:hAnsi="Arial" w:cs="Arial"/>
+          <w:color w:val="000000"/>
+          <w:sz w:val="22"/>
+          <w:szCs w:val="20"/>
+        </w:rPr>
         <w:id w:val="1495766680"/>
         <w:docPartObj>
           <w:docPartGallery w:val="Table of Contents"/>
@@ -225,13 +235,9 @@
       </w:sdtPr>
       <w:sdtEndPr>
         <w:rPr>
-          <w:rFonts w:ascii="Arial" w:eastAsia="Arial" w:hAnsi="Arial" w:cs="Arial"/>
           <w:b/>
           <w:bCs/>
           <w:noProof/>
-          <w:color w:val="000000"/>
-          <w:sz w:val="22"/>
-          <w:szCs w:val="20"/>
         </w:rPr>
       </w:sdtEndPr>
       <w:sdtContent>
@@ -770,13 +776,7 @@
         <w:rPr>
           <w:szCs w:val="22"/>
         </w:rPr>
-        <w:t>There are a number of tools and software required to run this project. Below is a comprehensiv</w:t>
-      </w:r>
-      <w:r>
-        <w:rPr>
-          <w:szCs w:val="22"/>
-        </w:rPr>
-        <w:t xml:space="preserve">e list of these items. This list is common to both </w:t>
+        <w:t xml:space="preserve">There are a number of tools and software required to run this project. Below is a comprehensive list of these items. This list is common to both </w:t>
       </w:r>
     </w:p>
     <w:p>
@@ -836,10 +836,7 @@
       </w:r>
       <w:r>
         <w:br/>
-        <w:t>ASP.NET can be downloaded</w:t>
-      </w:r>
-      <w:r>
-        <w:t xml:space="preserve"> in Visual Studio from the NuGet package manager or from Microsoft’s website.</w:t>
+        <w:t>ASP.NET can be downloaded in Visual Studio from the NuGet package manager or from Microsoft’s website.</w:t>
       </w:r>
       <w:r>
         <w:br/>
@@ -878,10 +875,7 @@
       </w:r>
       <w:r>
         <w:br/>
-        <w:t xml:space="preserve">Visual Studio 2013 Ultimate is required for its modelling and test support. It is available free to FIU CIS majors via </w:t>
-      </w:r>
-      <w:r>
-        <w:t>DreamSpark</w:t>
+        <w:t>Visual Studio 2013 Ultimate is required for its modelling and test support. It is available free to FIU CIS majors via DreamSpark</w:t>
       </w:r>
     </w:p>
     <w:p>
@@ -930,10 +924,7 @@
       </w:r>
       <w:r>
         <w:br/>
-        <w:t>While not required it can be a very helpful Chrome plugin for troubleshooting issues with Angular</w:t>
-      </w:r>
-      <w:r>
-        <w:t>JS.</w:t>
+        <w:t>While not required it can be a very helpful Chrome plugin for troubleshooting issues with AngularJS.</w:t>
       </w:r>
       <w:r>
         <w:br/>
@@ -1057,10 +1048,7 @@
       </w:r>
       <w:r>
         <w:br/>
-        <w:t>Just like installing any other program on</w:t>
-      </w:r>
-      <w:r>
-        <w:t xml:space="preserve"> Windows, it should also install .NET 4.5 if you do not already have it installed.</w:t>
+        <w:t>Just like installing any other program on Windows, it should also install .NET 4.5 if you do not already have it installed.</w:t>
       </w:r>
     </w:p>
     <w:p>
@@ -1080,8 +1068,6 @@
       </w:r>
       <w:r>
         <w:br/>
-      </w:r>
-      <w:r>
         <w:t xml:space="preserve">Use the MS SQL Server Express, a free download from Microsoft, to install the </w:t>
       </w:r>
       <w:r>
@@ -1106,10 +1092,7 @@
       </w:r>
       <w:r>
         <w:br/>
-        <w:t>You may use NuGet or download the executa</w:t>
-      </w:r>
-      <w:r>
-        <w:t>ble directly from Microsoft</w:t>
+        <w:t>You may use NuGet or download the executable directly from Microsoft</w:t>
       </w:r>
     </w:p>
     <w:p>
@@ -1129,10 +1112,7 @@
       </w:r>
       <w:r>
         <w:br/>
-        <w:t xml:space="preserve">Open the solution by double clicking the Backend.sln file in the code folder. Next open the App.Config file and change the connection string entry “instance=INSTANCENAME;” to whatever you </w:t>
-      </w:r>
-      <w:r>
-        <w:t>MSSQL instance name is, also update the credentials beside the instance.</w:t>
+        <w:t>Open the solution by double clicking the Backend.sln file in the code folder. Next open the App.Config file and change the connection string entry “instance=INSTANCENAME;” to whatever you MSSQL instance name is, also update the credentials beside the instance.</w:t>
       </w:r>
       <w:r>
         <w:br/>
@@ -1175,14 +1155,7 @@
           <w:b/>
           <w:i/>
         </w:rPr>
-        <w:t>Depl</w:t>
-      </w:r>
-      <w:r>
-        <w:rPr>
-          <w:b/>
-          <w:i/>
-        </w:rPr>
-        <w:t>oy the Application</w:t>
+        <w:t>Deploy the Application</w:t>
       </w:r>
       <w:r>
         <w:br/>
@@ -1225,10 +1198,7 @@
       </w:r>
       <w:r>
         <w:br/>
-        <w:t xml:space="preserve">Go to Control Panel -&gt; Programs </w:t>
-      </w:r>
-      <w:r>
-        <w:t>-&gt; Turn on or off Windows features</w:t>
+        <w:t>Go to Control Panel -&gt; Programs -&gt; Turn on or off Windows features</w:t>
       </w:r>
       <w:r>
         <w:br/>
@@ -1260,10 +1230,7 @@
       </w:r>
       <w:r>
         <w:br/>
-        <w:t>Create a new “testflow” database fro</w:t>
-      </w:r>
-      <w:r>
-        <w:t>m SQL Management Studio on your new database server instance.</w:t>
+        <w:t>Create a new “testflow” database from SQL Management Studio on your new database server instance.</w:t>
       </w:r>
       <w:r>
         <w:br/>
@@ -1271,17 +1238,11 @@
       </w:r>
       <w:r>
         <w:br/>
-        <w:t>At the database dialog add the .bak file as your re</w:t>
-      </w:r>
-      <w:r>
-        <w:t>store device and ensure “over write” and “disconnect users” are selected in “options”. Press Restore.</w:t>
-      </w:r>
-      <w:r>
-        <w:br/>
-        <w:t>Create a new user from the security folder under logins. Make sure this is a SQL user and not a Windows uers, remember the credentials you assign this use</w:t>
-      </w:r>
-      <w:r>
-        <w:t>r.</w:t>
+        <w:t>At the database dialog add the .bak file as your restore device and ensure “over write” and “disconnect users” are selected in “options”. Press Restore.</w:t>
+      </w:r>
+      <w:r>
+        <w:br/>
+        <w:t>Create a new user from the security folder under logins. Make sure this is a SQL user and not a Windows uers, remember the credentials you assign this user.</w:t>
       </w:r>
       <w:r>
         <w:br/>
@@ -1325,13 +1286,7 @@
       </w:r>
       <w:r>
         <w:br/>
-        <w:t>Open IIS Manager from Control Panel -</w:t>
-      </w:r>
-      <w:r>
-        <w:t>&gt; Administrative Tools -&gt; IIS and right click on the “default web site”. Click the Deploy option and “Important Application”. Find the zip file in the exec directory of GitHub and load it. On the configuration dialog update the connection strings to your s</w:t>
-      </w:r>
-      <w:r>
-        <w:t xml:space="preserve">erver’s instance of MSSQL and the credentials you assigned </w:t>
+        <w:t xml:space="preserve">Open IIS Manager from Control Panel -&gt; Administrative Tools -&gt; IIS and right click on the “default web site”. Click the Deploy option and “Important Application”. Find the zip file in the exec directory of GitHub and load it. On the configuration dialog update the connection strings to your server’s instance of MSSQL and the credentials you assigned </w:t>
       </w:r>
       <w:r>
         <w:lastRenderedPageBreak/>
@@ -2790,7 +2745,7 @@
 </file>
 
 <file path=customXml/itemProps1.xml><?xml version="1.0" encoding="utf-8"?>
-<ds:datastoreItem xmlns:ds="http://schemas.openxmlformats.org/officeDocument/2006/customXml" ds:itemID="{851CB832-D5FB-4213-9CA9-CBCC2A20452B}">
+<ds:datastoreItem xmlns:ds="http://schemas.openxmlformats.org/officeDocument/2006/customXml" ds:itemID="{97857AF7-0E20-4405-A48E-A85C9E9BFE3E}">
   <ds:schemaRefs>
     <ds:schemaRef ds:uri="http://schemas.openxmlformats.org/officeDocument/2006/bibliography"/>
   </ds:schemaRefs>

</xml_diff>